<commit_message>
Updated email exist check
</commit_message>
<xml_diff>
--- a/docs/Documentation.docx
+++ b/docs/Documentation.docx
@@ -740,7 +740,7 @@
     </w:p>
     <w:p>
       <w:r>
-        <w:t>error_reporting(0)</w:t>
+        <w:t>Visible error messages can reveal crucial information to users about a websites internals such as database schema. Thus error_reporting(0) is used to hide any and all errors including warnings.</w:t>
       </w:r>
     </w:p>
     <w:p>
@@ -775,19 +775,6 @@
       </w:r>
     </w:p>
     <w:p>
-      <w:pPr>
-        <w:pStyle w:val="Heading1"/>
-      </w:pPr>
-      <w:r>
-        <w:t>Cookie security</w:t>
-      </w:r>
-    </w:p>
-    <w:p>
-      <w:r>
-        <w:t>Remove this if we are not providing persistent state.</w:t>
-      </w:r>
-    </w:p>
-    <w:p>
       <w:r>
         <w:br w:type="page"/>
       </w:r>
@@ -797,12 +784,72 @@
         <w:pStyle w:val="Title"/>
       </w:pPr>
       <w:r>
+        <w:rPr>
+          <w:noProof/>
+          <w:lang w:val="en-AU" w:eastAsia="zh-CN" w:bidi="ar-SA"/>
+        </w:rPr>
         <w:lastRenderedPageBreak/>
+        <w:drawing>
+          <wp:anchor distT="0" distB="0" distL="114300" distR="114300" simplePos="0" relativeHeight="251659264" behindDoc="0" locked="0" layoutInCell="1" allowOverlap="1">
+            <wp:simplePos x="0" y="0"/>
+            <wp:positionH relativeFrom="margin">
+              <wp:align>center</wp:align>
+            </wp:positionH>
+            <wp:positionV relativeFrom="margin">
+              <wp:align>center</wp:align>
+            </wp:positionV>
+            <wp:extent cx="4959985" cy="6983730"/>
+            <wp:effectExtent l="19050" t="0" r="0" b="0"/>
+            <wp:wrapSquare wrapText="bothSides"/>
+            <wp:docPr id="3" name="Picture 3" descr="C:\Users\Richard\Desktop\SEC - Page 1.png"/>
+            <wp:cNvGraphicFramePr>
+              <a:graphicFrameLocks xmlns:a="http://schemas.openxmlformats.org/drawingml/2006/main" noChangeAspect="1"/>
+            </wp:cNvGraphicFramePr>
+            <a:graphic xmlns:a="http://schemas.openxmlformats.org/drawingml/2006/main">
+              <a:graphicData uri="http://schemas.openxmlformats.org/drawingml/2006/picture">
+                <pic:pic xmlns:pic="http://schemas.openxmlformats.org/drawingml/2006/picture">
+                  <pic:nvPicPr>
+                    <pic:cNvPr id="0" name="Picture 3" descr="C:\Users\Richard\Desktop\SEC - Page 1.png"/>
+                    <pic:cNvPicPr>
+                      <a:picLocks noChangeAspect="1" noChangeArrowheads="1"/>
+                    </pic:cNvPicPr>
+                  </pic:nvPicPr>
+                  <pic:blipFill>
+                    <a:blip r:embed="rId8"/>
+                    <a:srcRect l="6779" t="6463" r="8644" b="9375"/>
+                    <a:stretch>
+                      <a:fillRect/>
+                    </a:stretch>
+                  </pic:blipFill>
+                  <pic:spPr bwMode="auto">
+                    <a:xfrm>
+                      <a:off x="0" y="0"/>
+                      <a:ext cx="4959985" cy="6983730"/>
+                    </a:xfrm>
+                    <a:prstGeom prst="rect">
+                      <a:avLst/>
+                    </a:prstGeom>
+                    <a:noFill/>
+                    <a:ln w="9525">
+                      <a:noFill/>
+                      <a:miter lim="800000"/>
+                      <a:headEnd/>
+                      <a:tailEnd/>
+                    </a:ln>
+                  </pic:spPr>
+                </pic:pic>
+              </a:graphicData>
+            </a:graphic>
+          </wp:anchor>
+        </w:drawing>
+      </w:r>
+      <w:r>
         <w:t>Block Diagram</w:t>
       </w:r>
     </w:p>
+    <w:p/>
     <w:sectPr>
-      <w:footerReference w:type="default" r:id="rId8"/>
+      <w:footerReference w:type="default" r:id="rId9"/>
       <w:pgSz w:w="11906" w:h="16838"/>
       <w:pgMar w:top="1440" w:right="1440" w:bottom="1440" w:left="1440" w:header="708" w:footer="708" w:gutter="0"/>
       <w:cols w:space="708"/>

</xml_diff>